<commit_message>
End of Week paperwork
</commit_message>
<xml_diff>
--- a/Documents/Demo06/Pat_Weekly Task Log 3_2018-06-12.docx
+++ b/Documents/Demo06/Pat_Weekly Task Log 3_2018-06-12.docx
@@ -1,6 +1,6 @@
 
 <file path=word/document.xml><?xml version="1.0" encoding="utf-8"?>
-<w:document xmlns:wpc="http://schemas.microsoft.com/office/word/2010/wordprocessingCanvas" xmlns:cx="http://schemas.microsoft.com/office/drawing/2014/chartex" xmlns:cx1="http://schemas.microsoft.com/office/drawing/2015/9/8/chartex" xmlns:mc="http://schemas.openxmlformats.org/markup-compatibility/2006" xmlns:o="urn:schemas-microsoft-com:office:office" xmlns:r="http://schemas.openxmlformats.org/officeDocument/2006/relationships" xmlns:m="http://schemas.openxmlformats.org/officeDocument/2006/math" xmlns:v="urn:schemas-microsoft-com:vml" xmlns:wp14="http://schemas.microsoft.com/office/word/2010/wordprocessingDrawing" xmlns:wp="http://schemas.openxmlformats.org/drawingml/2006/wordprocessingDrawing" xmlns:w10="urn:schemas-microsoft-com:office:word" xmlns:w="http://schemas.openxmlformats.org/wordprocessingml/2006/main" xmlns:w14="http://schemas.microsoft.com/office/word/2010/wordml" xmlns:w15="http://schemas.microsoft.com/office/word/2012/wordml" xmlns:w16se="http://schemas.microsoft.com/office/word/2015/wordml/symex" xmlns:wpg="http://schemas.microsoft.com/office/word/2010/wordprocessingGroup" xmlns:wpi="http://schemas.microsoft.com/office/word/2010/wordprocessingInk" xmlns:wne="http://schemas.microsoft.com/office/word/2006/wordml" xmlns:wps="http://schemas.microsoft.com/office/word/2010/wordprocessingShape" mc:Ignorable="w14 w15 w16se wp14">
+<w:document xmlns:wpc="http://schemas.microsoft.com/office/word/2010/wordprocessingCanvas" xmlns:cx="http://schemas.microsoft.com/office/drawing/2014/chartex" xmlns:cx1="http://schemas.microsoft.com/office/drawing/2015/9/8/chartex" xmlns:cx2="http://schemas.microsoft.com/office/drawing/2015/10/21/chartex" xmlns:cx3="http://schemas.microsoft.com/office/drawing/2016/5/9/chartex" xmlns:cx4="http://schemas.microsoft.com/office/drawing/2016/5/10/chartex" xmlns:cx5="http://schemas.microsoft.com/office/drawing/2016/5/11/chartex" xmlns:cx6="http://schemas.microsoft.com/office/drawing/2016/5/12/chartex" xmlns:cx7="http://schemas.microsoft.com/office/drawing/2016/5/13/chartex" xmlns:cx8="http://schemas.microsoft.com/office/drawing/2016/5/14/chartex" xmlns:mc="http://schemas.openxmlformats.org/markup-compatibility/2006" xmlns:aink="http://schemas.microsoft.com/office/drawing/2016/ink" xmlns:am3d="http://schemas.microsoft.com/office/drawing/2017/model3d" xmlns:o="urn:schemas-microsoft-com:office:office" xmlns:r="http://schemas.openxmlformats.org/officeDocument/2006/relationships" xmlns:m="http://schemas.openxmlformats.org/officeDocument/2006/math" xmlns:v="urn:schemas-microsoft-com:vml" xmlns:wp14="http://schemas.microsoft.com/office/word/2010/wordprocessingDrawing" xmlns:wp="http://schemas.openxmlformats.org/drawingml/2006/wordprocessingDrawing" xmlns:w10="urn:schemas-microsoft-com:office:word" xmlns:w="http://schemas.openxmlformats.org/wordprocessingml/2006/main" xmlns:w14="http://schemas.microsoft.com/office/word/2010/wordml" xmlns:w15="http://schemas.microsoft.com/office/word/2012/wordml" xmlns:w16cid="http://schemas.microsoft.com/office/word/2016/wordml/cid" xmlns:w16se="http://schemas.microsoft.com/office/word/2015/wordml/symex" xmlns:wpg="http://schemas.microsoft.com/office/word/2010/wordprocessingGroup" xmlns:wpi="http://schemas.microsoft.com/office/word/2010/wordprocessingInk" xmlns:wne="http://schemas.microsoft.com/office/word/2006/wordml" xmlns:wps="http://schemas.microsoft.com/office/word/2010/wordprocessingShape" mc:Ignorable="w14 w15 w16se w16cid wp14">
   <w:body>
     <w:p>
       <w:pPr>
@@ -168,13 +168,23 @@
                 <w:szCs w:val="20"/>
               </w:rPr>
             </w:pPr>
+            <w:proofErr w:type="spellStart"/>
             <w:r>
               <w:rPr>
                 <w:rFonts w:eastAsia="Times New Roman" w:cs="Arial"/>
                 <w:sz w:val="20"/>
                 <w:szCs w:val="20"/>
               </w:rPr>
-              <w:t>BiFrost Games</w:t>
+              <w:t>BiFrost</w:t>
+            </w:r>
+            <w:proofErr w:type="spellEnd"/>
+            <w:r>
+              <w:rPr>
+                <w:rFonts w:eastAsia="Times New Roman" w:cs="Arial"/>
+                <w:sz w:val="20"/>
+                <w:szCs w:val="20"/>
+              </w:rPr>
+              <w:t xml:space="preserve"> Games</w:t>
             </w:r>
           </w:p>
         </w:tc>
@@ -535,73 +545,107 @@
                 <w:sz w:val="20"/>
                 <w:szCs w:val="20"/>
               </w:rPr>
-              <w:t>Incomplete</w:t>
+              <w:t>C</w:t>
+            </w:r>
+            <w:r>
+              <w:rPr>
+                <w:bCs/>
+                <w:sz w:val="20"/>
+                <w:szCs w:val="20"/>
+              </w:rPr>
+              <w:t>omplete</w:t>
+            </w:r>
+          </w:p>
+        </w:tc>
+      </w:tr>
+      <w:tr>
+        <w:tc>
+          <w:tcPr>
+            <w:tcW w:w="284" w:type="pct"/>
+            <w:shd w:val="clear" w:color="auto" w:fill="auto"/>
+          </w:tcPr>
+          <w:p>
+            <w:pPr>
+              <w:rPr>
+                <w:bCs/>
+                <w:sz w:val="20"/>
+                <w:szCs w:val="20"/>
+              </w:rPr>
+            </w:pPr>
+            <w:r>
+              <w:rPr>
+                <w:bCs/>
+                <w:sz w:val="20"/>
+                <w:szCs w:val="20"/>
+              </w:rPr>
+              <w:t>T40</w:t>
+            </w:r>
+          </w:p>
+        </w:tc>
+        <w:tc>
+          <w:tcPr>
+            <w:tcW w:w="3239" w:type="pct"/>
+            <w:shd w:val="clear" w:color="auto" w:fill="auto"/>
+          </w:tcPr>
+          <w:p>
+            <w:pPr>
+              <w:pStyle w:val="ListParagraph"/>
+              <w:ind w:left="0"/>
+              <w:rPr>
+                <w:bCs/>
+                <w:sz w:val="20"/>
+                <w:szCs w:val="20"/>
+              </w:rPr>
+            </w:pPr>
+            <w:r>
+              <w:rPr>
+                <w:bCs/>
+                <w:sz w:val="20"/>
+                <w:szCs w:val="20"/>
+              </w:rPr>
+              <w:t xml:space="preserve">Final Adjustments to </w:t>
+            </w:r>
+            <w:r>
+              <w:rPr>
+                <w:bCs/>
+                <w:sz w:val="20"/>
+                <w:szCs w:val="20"/>
+              </w:rPr>
+              <w:t>CSS</w:t>
+            </w:r>
+          </w:p>
+        </w:tc>
+        <w:tc>
+          <w:tcPr>
+            <w:tcW w:w="644" w:type="pct"/>
+            <w:shd w:val="clear" w:color="auto" w:fill="auto"/>
+          </w:tcPr>
+          <w:p>
+            <w:pPr>
+              <w:pStyle w:val="ListParagraph"/>
+              <w:ind w:left="0"/>
+              <w:jc w:val="center"/>
+              <w:rPr>
+                <w:bCs/>
+                <w:sz w:val="20"/>
+                <w:szCs w:val="20"/>
+              </w:rPr>
+            </w:pPr>
+            <w:r>
+              <w:rPr>
+                <w:bCs/>
+                <w:sz w:val="20"/>
+                <w:szCs w:val="20"/>
+              </w:rPr>
+              <w:t>1hrs</w:t>
             </w:r>
             <w:bookmarkStart w:id="0" w:name="_GoBack"/>
             <w:bookmarkEnd w:id="0"/>
           </w:p>
         </w:tc>
-      </w:tr>
-      <w:tr>
-        <w:tc>
-          <w:tcPr>
-            <w:tcW w:w="284" w:type="pct"/>
-            <w:shd w:val="clear" w:color="auto" w:fill="auto"/>
-          </w:tcPr>
-          <w:p>
-            <w:pPr>
-              <w:rPr>
-                <w:bCs/>
-                <w:sz w:val="20"/>
-                <w:szCs w:val="20"/>
-              </w:rPr>
-            </w:pPr>
-            <w:r>
-              <w:rPr>
-                <w:bCs/>
-                <w:sz w:val="20"/>
-                <w:szCs w:val="20"/>
-              </w:rPr>
-              <w:t>T40</w:t>
-            </w:r>
-          </w:p>
-        </w:tc>
-        <w:tc>
-          <w:tcPr>
-            <w:tcW w:w="3239" w:type="pct"/>
-            <w:shd w:val="clear" w:color="auto" w:fill="auto"/>
-          </w:tcPr>
-          <w:p>
-            <w:pPr>
-              <w:pStyle w:val="ListParagraph"/>
-              <w:ind w:left="0"/>
-              <w:rPr>
-                <w:bCs/>
-                <w:sz w:val="20"/>
-                <w:szCs w:val="20"/>
-              </w:rPr>
-            </w:pPr>
-            <w:r>
-              <w:rPr>
-                <w:bCs/>
-                <w:sz w:val="20"/>
-                <w:szCs w:val="20"/>
-              </w:rPr>
-              <w:t xml:space="preserve">Final Adjustments to </w:t>
-            </w:r>
-            <w:r>
-              <w:rPr>
-                <w:bCs/>
-                <w:sz w:val="20"/>
-                <w:szCs w:val="20"/>
-              </w:rPr>
-              <w:t>CSS</w:t>
-            </w:r>
-          </w:p>
-        </w:tc>
-        <w:tc>
-          <w:tcPr>
-            <w:tcW w:w="644" w:type="pct"/>
+        <w:tc>
+          <w:tcPr>
+            <w:tcW w:w="833" w:type="pct"/>
             <w:shd w:val="clear" w:color="auto" w:fill="auto"/>
           </w:tcPr>
           <w:p>
@@ -615,31 +659,13 @@
                 <w:szCs w:val="20"/>
               </w:rPr>
             </w:pPr>
-          </w:p>
-        </w:tc>
-        <w:tc>
-          <w:tcPr>
-            <w:tcW w:w="833" w:type="pct"/>
-            <w:shd w:val="clear" w:color="auto" w:fill="auto"/>
-          </w:tcPr>
-          <w:p>
-            <w:pPr>
-              <w:pStyle w:val="ListParagraph"/>
-              <w:ind w:left="0"/>
-              <w:jc w:val="center"/>
-              <w:rPr>
-                <w:bCs/>
-                <w:sz w:val="20"/>
-                <w:szCs w:val="20"/>
-              </w:rPr>
-            </w:pPr>
             <w:r>
               <w:rPr>
                 <w:bCs/>
                 <w:sz w:val="20"/>
                 <w:szCs w:val="20"/>
               </w:rPr>
-              <w:t>Inc</w:t>
+              <w:t>C</w:t>
             </w:r>
             <w:r>
               <w:rPr>
@@ -731,7 +757,7 @@
                 <w:sz w:val="20"/>
                 <w:szCs w:val="20"/>
               </w:rPr>
-              <w:t>1</w:t>
+              <w:t>2</w:t>
             </w:r>
             <w:r>
               <w:rPr>
@@ -764,7 +790,7 @@
                 <w:sz w:val="20"/>
                 <w:szCs w:val="20"/>
               </w:rPr>
-              <w:t>Inc</w:t>
+              <w:t>C</w:t>
             </w:r>
             <w:r>
               <w:rPr>
@@ -1326,7 +1352,23 @@
                 <w:sz w:val="24"/>
                 <w:szCs w:val="24"/>
               </w:rPr>
-              <w:t xml:space="preserve"> / Concerns  and Risks</w:t>
+              <w:t xml:space="preserve"> / </w:t>
+            </w:r>
+            <w:proofErr w:type="gramStart"/>
+            <w:r>
+              <w:rPr>
+                <w:sz w:val="24"/>
+                <w:szCs w:val="24"/>
+              </w:rPr>
+              <w:t>Concerns  and</w:t>
+            </w:r>
+            <w:proofErr w:type="gramEnd"/>
+            <w:r>
+              <w:rPr>
+                <w:sz w:val="24"/>
+                <w:szCs w:val="24"/>
+              </w:rPr>
+              <w:t xml:space="preserve"> Risks</w:t>
             </w:r>
             <w:r>
               <w:rPr>
@@ -1430,7 +1472,29 @@
                 <w:sz w:val="24"/>
                 <w:szCs w:val="18"/>
               </w:rPr>
-              <w:t>(L,M,H)</w:t>
+              <w:t>(</w:t>
+            </w:r>
+            <w:proofErr w:type="gramStart"/>
+            <w:r>
+              <w:rPr>
+                <w:b/>
+                <w:bCs/>
+                <w:color w:val="FFFFFF" w:themeColor="background1"/>
+                <w:sz w:val="24"/>
+                <w:szCs w:val="18"/>
+              </w:rPr>
+              <w:t>L,M</w:t>
+            </w:r>
+            <w:proofErr w:type="gramEnd"/>
+            <w:r>
+              <w:rPr>
+                <w:b/>
+                <w:bCs/>
+                <w:color w:val="FFFFFF" w:themeColor="background1"/>
+                <w:sz w:val="24"/>
+                <w:szCs w:val="18"/>
+              </w:rPr>
+              <w:t>,H)</w:t>
             </w:r>
           </w:p>
         </w:tc>
@@ -1637,7 +1701,7 @@
 </file>
 
 <file path=word/endnotes.xml><?xml version="1.0" encoding="utf-8"?>
-<w:endnotes xmlns:wpc="http://schemas.microsoft.com/office/word/2010/wordprocessingCanvas" xmlns:cx="http://schemas.microsoft.com/office/drawing/2014/chartex" xmlns:cx1="http://schemas.microsoft.com/office/drawing/2015/9/8/chartex" xmlns:mc="http://schemas.openxmlformats.org/markup-compatibility/2006" xmlns:o="urn:schemas-microsoft-com:office:office" xmlns:r="http://schemas.openxmlformats.org/officeDocument/2006/relationships" xmlns:m="http://schemas.openxmlformats.org/officeDocument/2006/math" xmlns:v="urn:schemas-microsoft-com:vml" xmlns:wp14="http://schemas.microsoft.com/office/word/2010/wordprocessingDrawing" xmlns:wp="http://schemas.openxmlformats.org/drawingml/2006/wordprocessingDrawing" xmlns:w10="urn:schemas-microsoft-com:office:word" xmlns:w="http://schemas.openxmlformats.org/wordprocessingml/2006/main" xmlns:w14="http://schemas.microsoft.com/office/word/2010/wordml" xmlns:w15="http://schemas.microsoft.com/office/word/2012/wordml" xmlns:w16se="http://schemas.microsoft.com/office/word/2015/wordml/symex" xmlns:wpg="http://schemas.microsoft.com/office/word/2010/wordprocessingGroup" xmlns:wpi="http://schemas.microsoft.com/office/word/2010/wordprocessingInk" xmlns:wne="http://schemas.microsoft.com/office/word/2006/wordml" xmlns:wps="http://schemas.microsoft.com/office/word/2010/wordprocessingShape" mc:Ignorable="w14 w15 w16se wp14">
+<w:endnotes xmlns:wpc="http://schemas.microsoft.com/office/word/2010/wordprocessingCanvas" xmlns:cx="http://schemas.microsoft.com/office/drawing/2014/chartex" xmlns:cx1="http://schemas.microsoft.com/office/drawing/2015/9/8/chartex" xmlns:cx2="http://schemas.microsoft.com/office/drawing/2015/10/21/chartex" xmlns:cx3="http://schemas.microsoft.com/office/drawing/2016/5/9/chartex" xmlns:cx4="http://schemas.microsoft.com/office/drawing/2016/5/10/chartex" xmlns:cx5="http://schemas.microsoft.com/office/drawing/2016/5/11/chartex" xmlns:cx6="http://schemas.microsoft.com/office/drawing/2016/5/12/chartex" xmlns:cx7="http://schemas.microsoft.com/office/drawing/2016/5/13/chartex" xmlns:cx8="http://schemas.microsoft.com/office/drawing/2016/5/14/chartex" xmlns:mc="http://schemas.openxmlformats.org/markup-compatibility/2006" xmlns:aink="http://schemas.microsoft.com/office/drawing/2016/ink" xmlns:am3d="http://schemas.microsoft.com/office/drawing/2017/model3d" xmlns:o="urn:schemas-microsoft-com:office:office" xmlns:r="http://schemas.openxmlformats.org/officeDocument/2006/relationships" xmlns:m="http://schemas.openxmlformats.org/officeDocument/2006/math" xmlns:v="urn:schemas-microsoft-com:vml" xmlns:wp14="http://schemas.microsoft.com/office/word/2010/wordprocessingDrawing" xmlns:wp="http://schemas.openxmlformats.org/drawingml/2006/wordprocessingDrawing" xmlns:w10="urn:schemas-microsoft-com:office:word" xmlns:w="http://schemas.openxmlformats.org/wordprocessingml/2006/main" xmlns:w14="http://schemas.microsoft.com/office/word/2010/wordml" xmlns:w15="http://schemas.microsoft.com/office/word/2012/wordml" xmlns:w16cid="http://schemas.microsoft.com/office/word/2016/wordml/cid" xmlns:w16se="http://schemas.microsoft.com/office/word/2015/wordml/symex" xmlns:wpg="http://schemas.microsoft.com/office/word/2010/wordprocessingGroup" xmlns:wpi="http://schemas.microsoft.com/office/word/2010/wordprocessingInk" xmlns:wne="http://schemas.microsoft.com/office/word/2006/wordml" xmlns:wps="http://schemas.microsoft.com/office/word/2010/wordprocessingShape" mc:Ignorable="w14 w15 w16se w16cid wp14">
   <w:endnote w:type="separator" w:id="-1">
     <w:p>
       <w:pPr>
@@ -1662,7 +1726,7 @@
 </file>
 
 <file path=word/footnotes.xml><?xml version="1.0" encoding="utf-8"?>
-<w:footnotes xmlns:wpc="http://schemas.microsoft.com/office/word/2010/wordprocessingCanvas" xmlns:cx="http://schemas.microsoft.com/office/drawing/2014/chartex" xmlns:cx1="http://schemas.microsoft.com/office/drawing/2015/9/8/chartex" xmlns:mc="http://schemas.openxmlformats.org/markup-compatibility/2006" xmlns:o="urn:schemas-microsoft-com:office:office" xmlns:r="http://schemas.openxmlformats.org/officeDocument/2006/relationships" xmlns:m="http://schemas.openxmlformats.org/officeDocument/2006/math" xmlns:v="urn:schemas-microsoft-com:vml" xmlns:wp14="http://schemas.microsoft.com/office/word/2010/wordprocessingDrawing" xmlns:wp="http://schemas.openxmlformats.org/drawingml/2006/wordprocessingDrawing" xmlns:w10="urn:schemas-microsoft-com:office:word" xmlns:w="http://schemas.openxmlformats.org/wordprocessingml/2006/main" xmlns:w14="http://schemas.microsoft.com/office/word/2010/wordml" xmlns:w15="http://schemas.microsoft.com/office/word/2012/wordml" xmlns:w16se="http://schemas.microsoft.com/office/word/2015/wordml/symex" xmlns:wpg="http://schemas.microsoft.com/office/word/2010/wordprocessingGroup" xmlns:wpi="http://schemas.microsoft.com/office/word/2010/wordprocessingInk" xmlns:wne="http://schemas.microsoft.com/office/word/2006/wordml" xmlns:wps="http://schemas.microsoft.com/office/word/2010/wordprocessingShape" mc:Ignorable="w14 w15 w16se wp14">
+<w:footnotes xmlns:wpc="http://schemas.microsoft.com/office/word/2010/wordprocessingCanvas" xmlns:cx="http://schemas.microsoft.com/office/drawing/2014/chartex" xmlns:cx1="http://schemas.microsoft.com/office/drawing/2015/9/8/chartex" xmlns:cx2="http://schemas.microsoft.com/office/drawing/2015/10/21/chartex" xmlns:cx3="http://schemas.microsoft.com/office/drawing/2016/5/9/chartex" xmlns:cx4="http://schemas.microsoft.com/office/drawing/2016/5/10/chartex" xmlns:cx5="http://schemas.microsoft.com/office/drawing/2016/5/11/chartex" xmlns:cx6="http://schemas.microsoft.com/office/drawing/2016/5/12/chartex" xmlns:cx7="http://schemas.microsoft.com/office/drawing/2016/5/13/chartex" xmlns:cx8="http://schemas.microsoft.com/office/drawing/2016/5/14/chartex" xmlns:mc="http://schemas.openxmlformats.org/markup-compatibility/2006" xmlns:aink="http://schemas.microsoft.com/office/drawing/2016/ink" xmlns:am3d="http://schemas.microsoft.com/office/drawing/2017/model3d" xmlns:o="urn:schemas-microsoft-com:office:office" xmlns:r="http://schemas.openxmlformats.org/officeDocument/2006/relationships" xmlns:m="http://schemas.openxmlformats.org/officeDocument/2006/math" xmlns:v="urn:schemas-microsoft-com:vml" xmlns:wp14="http://schemas.microsoft.com/office/word/2010/wordprocessingDrawing" xmlns:wp="http://schemas.openxmlformats.org/drawingml/2006/wordprocessingDrawing" xmlns:w10="urn:schemas-microsoft-com:office:word" xmlns:w="http://schemas.openxmlformats.org/wordprocessingml/2006/main" xmlns:w14="http://schemas.microsoft.com/office/word/2010/wordml" xmlns:w15="http://schemas.microsoft.com/office/word/2012/wordml" xmlns:w16cid="http://schemas.microsoft.com/office/word/2016/wordml/cid" xmlns:w16se="http://schemas.microsoft.com/office/word/2015/wordml/symex" xmlns:wpg="http://schemas.microsoft.com/office/word/2010/wordprocessingGroup" xmlns:wpi="http://schemas.microsoft.com/office/word/2010/wordprocessingInk" xmlns:wne="http://schemas.microsoft.com/office/word/2006/wordml" xmlns:wps="http://schemas.microsoft.com/office/word/2010/wordprocessingShape" mc:Ignorable="w14 w15 w16se w16cid wp14">
   <w:footnote w:type="separator" w:id="-1">
     <w:p>
       <w:pPr>
@@ -1687,7 +1751,7 @@
 </file>
 
 <file path=word/header1.xml><?xml version="1.0" encoding="utf-8"?>
-<w:hdr xmlns:wpc="http://schemas.microsoft.com/office/word/2010/wordprocessingCanvas" xmlns:cx="http://schemas.microsoft.com/office/drawing/2014/chartex" xmlns:cx1="http://schemas.microsoft.com/office/drawing/2015/9/8/chartex" xmlns:mc="http://schemas.openxmlformats.org/markup-compatibility/2006" xmlns:o="urn:schemas-microsoft-com:office:office" xmlns:r="http://schemas.openxmlformats.org/officeDocument/2006/relationships" xmlns:m="http://schemas.openxmlformats.org/officeDocument/2006/math" xmlns:v="urn:schemas-microsoft-com:vml" xmlns:wp14="http://schemas.microsoft.com/office/word/2010/wordprocessingDrawing" xmlns:wp="http://schemas.openxmlformats.org/drawingml/2006/wordprocessingDrawing" xmlns:w10="urn:schemas-microsoft-com:office:word" xmlns:w="http://schemas.openxmlformats.org/wordprocessingml/2006/main" xmlns:w14="http://schemas.microsoft.com/office/word/2010/wordml" xmlns:w15="http://schemas.microsoft.com/office/word/2012/wordml" xmlns:w16se="http://schemas.microsoft.com/office/word/2015/wordml/symex" xmlns:wpg="http://schemas.microsoft.com/office/word/2010/wordprocessingGroup" xmlns:wpi="http://schemas.microsoft.com/office/word/2010/wordprocessingInk" xmlns:wne="http://schemas.microsoft.com/office/word/2006/wordml" xmlns:wps="http://schemas.microsoft.com/office/word/2010/wordprocessingShape" mc:Ignorable="w14 w15 w16se wp14">
+<w:hdr xmlns:wpc="http://schemas.microsoft.com/office/word/2010/wordprocessingCanvas" xmlns:cx="http://schemas.microsoft.com/office/drawing/2014/chartex" xmlns:cx1="http://schemas.microsoft.com/office/drawing/2015/9/8/chartex" xmlns:cx2="http://schemas.microsoft.com/office/drawing/2015/10/21/chartex" xmlns:cx3="http://schemas.microsoft.com/office/drawing/2016/5/9/chartex" xmlns:cx4="http://schemas.microsoft.com/office/drawing/2016/5/10/chartex" xmlns:cx5="http://schemas.microsoft.com/office/drawing/2016/5/11/chartex" xmlns:cx6="http://schemas.microsoft.com/office/drawing/2016/5/12/chartex" xmlns:cx7="http://schemas.microsoft.com/office/drawing/2016/5/13/chartex" xmlns:cx8="http://schemas.microsoft.com/office/drawing/2016/5/14/chartex" xmlns:mc="http://schemas.openxmlformats.org/markup-compatibility/2006" xmlns:aink="http://schemas.microsoft.com/office/drawing/2016/ink" xmlns:am3d="http://schemas.microsoft.com/office/drawing/2017/model3d" xmlns:o="urn:schemas-microsoft-com:office:office" xmlns:r="http://schemas.openxmlformats.org/officeDocument/2006/relationships" xmlns:m="http://schemas.openxmlformats.org/officeDocument/2006/math" xmlns:v="urn:schemas-microsoft-com:vml" xmlns:wp14="http://schemas.microsoft.com/office/word/2010/wordprocessingDrawing" xmlns:wp="http://schemas.openxmlformats.org/drawingml/2006/wordprocessingDrawing" xmlns:w10="urn:schemas-microsoft-com:office:word" xmlns:w="http://schemas.openxmlformats.org/wordprocessingml/2006/main" xmlns:w14="http://schemas.microsoft.com/office/word/2010/wordml" xmlns:w15="http://schemas.microsoft.com/office/word/2012/wordml" xmlns:w16cid="http://schemas.microsoft.com/office/word/2016/wordml/cid" xmlns:w16se="http://schemas.microsoft.com/office/word/2015/wordml/symex" xmlns:wpg="http://schemas.microsoft.com/office/word/2010/wordprocessingGroup" xmlns:wpi="http://schemas.microsoft.com/office/word/2010/wordprocessingInk" xmlns:wne="http://schemas.microsoft.com/office/word/2006/wordml" xmlns:wps="http://schemas.microsoft.com/office/word/2010/wordprocessingShape" mc:Ignorable="w14 w15 w16se w16cid wp14">
   <w:tbl>
     <w:tblPr>
       <w:tblW w:w="0" w:type="auto"/>
@@ -1909,7 +1973,7 @@
 </file>
 
 <file path=word/numbering.xml><?xml version="1.0" encoding="utf-8"?>
-<w:numbering xmlns:wpc="http://schemas.microsoft.com/office/word/2010/wordprocessingCanvas" xmlns:cx="http://schemas.microsoft.com/office/drawing/2014/chartex" xmlns:cx1="http://schemas.microsoft.com/office/drawing/2015/9/8/chartex" xmlns:mc="http://schemas.openxmlformats.org/markup-compatibility/2006" xmlns:o="urn:schemas-microsoft-com:office:office" xmlns:r="http://schemas.openxmlformats.org/officeDocument/2006/relationships" xmlns:m="http://schemas.openxmlformats.org/officeDocument/2006/math" xmlns:v="urn:schemas-microsoft-com:vml" xmlns:wp14="http://schemas.microsoft.com/office/word/2010/wordprocessingDrawing" xmlns:wp="http://schemas.openxmlformats.org/drawingml/2006/wordprocessingDrawing" xmlns:w10="urn:schemas-microsoft-com:office:word" xmlns:w="http://schemas.openxmlformats.org/wordprocessingml/2006/main" xmlns:w14="http://schemas.microsoft.com/office/word/2010/wordml" xmlns:w15="http://schemas.microsoft.com/office/word/2012/wordml" xmlns:w16se="http://schemas.microsoft.com/office/word/2015/wordml/symex" xmlns:wpg="http://schemas.microsoft.com/office/word/2010/wordprocessingGroup" xmlns:wpi="http://schemas.microsoft.com/office/word/2010/wordprocessingInk" xmlns:wne="http://schemas.microsoft.com/office/word/2006/wordml" xmlns:wps="http://schemas.microsoft.com/office/word/2010/wordprocessingShape" mc:Ignorable="w14 w15 w16se wp14">
+<w:numbering xmlns:wpc="http://schemas.microsoft.com/office/word/2010/wordprocessingCanvas" xmlns:cx="http://schemas.microsoft.com/office/drawing/2014/chartex" xmlns:cx1="http://schemas.microsoft.com/office/drawing/2015/9/8/chartex" xmlns:cx2="http://schemas.microsoft.com/office/drawing/2015/10/21/chartex" xmlns:cx3="http://schemas.microsoft.com/office/drawing/2016/5/9/chartex" xmlns:cx4="http://schemas.microsoft.com/office/drawing/2016/5/10/chartex" xmlns:cx5="http://schemas.microsoft.com/office/drawing/2016/5/11/chartex" xmlns:cx6="http://schemas.microsoft.com/office/drawing/2016/5/12/chartex" xmlns:cx7="http://schemas.microsoft.com/office/drawing/2016/5/13/chartex" xmlns:cx8="http://schemas.microsoft.com/office/drawing/2016/5/14/chartex" xmlns:mc="http://schemas.openxmlformats.org/markup-compatibility/2006" xmlns:aink="http://schemas.microsoft.com/office/drawing/2016/ink" xmlns:am3d="http://schemas.microsoft.com/office/drawing/2017/model3d" xmlns:o="urn:schemas-microsoft-com:office:office" xmlns:r="http://schemas.openxmlformats.org/officeDocument/2006/relationships" xmlns:m="http://schemas.openxmlformats.org/officeDocument/2006/math" xmlns:v="urn:schemas-microsoft-com:vml" xmlns:wp14="http://schemas.microsoft.com/office/word/2010/wordprocessingDrawing" xmlns:wp="http://schemas.openxmlformats.org/drawingml/2006/wordprocessingDrawing" xmlns:w10="urn:schemas-microsoft-com:office:word" xmlns:w="http://schemas.openxmlformats.org/wordprocessingml/2006/main" xmlns:w14="http://schemas.microsoft.com/office/word/2010/wordml" xmlns:w15="http://schemas.microsoft.com/office/word/2012/wordml" xmlns:w16cid="http://schemas.microsoft.com/office/word/2016/wordml/cid" xmlns:w16se="http://schemas.microsoft.com/office/word/2015/wordml/symex" xmlns:wpg="http://schemas.microsoft.com/office/word/2010/wordprocessingGroup" xmlns:wpi="http://schemas.microsoft.com/office/word/2010/wordprocessingInk" xmlns:wne="http://schemas.microsoft.com/office/word/2006/wordml" xmlns:wps="http://schemas.microsoft.com/office/word/2010/wordprocessingShape" mc:Ignorable="w14 w15 w16se w16cid wp14">
   <w:abstractNum w:abstractNumId="0" w15:restartNumberingAfterBreak="0">
     <w:nsid w:val="0AED5CFE"/>
     <w:multiLevelType w:val="hybridMultilevel"/>
@@ -2443,7 +2507,7 @@
 </file>
 
 <file path=word/styles.xml><?xml version="1.0" encoding="utf-8"?>
-<w:styles xmlns:mc="http://schemas.openxmlformats.org/markup-compatibility/2006" xmlns:r="http://schemas.openxmlformats.org/officeDocument/2006/relationships" xmlns:w="http://schemas.openxmlformats.org/wordprocessingml/2006/main" xmlns:w14="http://schemas.microsoft.com/office/word/2010/wordml" xmlns:w15="http://schemas.microsoft.com/office/word/2012/wordml" xmlns:w16se="http://schemas.microsoft.com/office/word/2015/wordml/symex" mc:Ignorable="w14 w15 w16se">
+<w:styles xmlns:mc="http://schemas.openxmlformats.org/markup-compatibility/2006" xmlns:r="http://schemas.openxmlformats.org/officeDocument/2006/relationships" xmlns:w="http://schemas.openxmlformats.org/wordprocessingml/2006/main" xmlns:w14="http://schemas.microsoft.com/office/word/2010/wordml" xmlns:w15="http://schemas.microsoft.com/office/word/2012/wordml" xmlns:w16cid="http://schemas.microsoft.com/office/word/2016/wordml/cid" xmlns:w16se="http://schemas.microsoft.com/office/word/2015/wordml/symex" mc:Ignorable="w14 w15 w16se w16cid">
   <w:docDefaults>
     <w:rPrDefault>
       <w:rPr>
@@ -2459,7 +2523,7 @@
       </w:pPr>
     </w:pPrDefault>
   </w:docDefaults>
-  <w:latentStyles w:defLockedState="0" w:defUIPriority="99" w:defSemiHidden="0" w:defUnhideWhenUsed="0" w:defQFormat="0" w:count="371">
+  <w:latentStyles w:defLockedState="0" w:defUIPriority="99" w:defSemiHidden="0" w:defUnhideWhenUsed="0" w:defQFormat="0" w:count="375">
     <w:lsdException w:name="Normal" w:uiPriority="0" w:qFormat="1"/>
     <w:lsdException w:name="heading 1" w:uiPriority="9" w:qFormat="1"/>
     <w:lsdException w:name="heading 2" w:semiHidden="1" w:uiPriority="9" w:unhideWhenUsed="1" w:qFormat="1"/>
@@ -2565,7 +2629,6 @@
     <w:lsdException w:name="HTML Sample" w:semiHidden="1" w:unhideWhenUsed="1"/>
     <w:lsdException w:name="HTML Typewriter" w:semiHidden="1" w:unhideWhenUsed="1"/>
     <w:lsdException w:name="HTML Variable" w:semiHidden="1" w:unhideWhenUsed="1"/>
-    <w:lsdException w:name="Normal Table" w:semiHidden="1" w:unhideWhenUsed="1"/>
     <w:lsdException w:name="annotation subject" w:semiHidden="1" w:unhideWhenUsed="1"/>
     <w:lsdException w:name="No List" w:semiHidden="1" w:unhideWhenUsed="1"/>
     <w:lsdException w:name="Outline List 1" w:semiHidden="1" w:unhideWhenUsed="1"/>
@@ -2609,10 +2672,8 @@
     <w:lsdException w:name="Table Elegant" w:semiHidden="1" w:unhideWhenUsed="1"/>
     <w:lsdException w:name="Table Professional" w:semiHidden="1" w:unhideWhenUsed="1"/>
     <w:lsdException w:name="Table Subtle 1" w:semiHidden="1" w:unhideWhenUsed="1"/>
-    <w:lsdException w:name="Table Subtle 2" w:semiHidden="1" w:unhideWhenUsed="1"/>
     <w:lsdException w:name="Table Web 1" w:semiHidden="1" w:unhideWhenUsed="1"/>
     <w:lsdException w:name="Table Web 2" w:semiHidden="1" w:unhideWhenUsed="1"/>
-    <w:lsdException w:name="Table Web 3" w:semiHidden="1" w:unhideWhenUsed="1"/>
     <w:lsdException w:name="Balloon Text" w:semiHidden="1" w:unhideWhenUsed="1"/>
     <w:lsdException w:name="Table Grid" w:uiPriority="39"/>
     <w:lsdException w:name="Table Theme" w:semiHidden="1" w:unhideWhenUsed="1"/>
@@ -2831,6 +2892,10 @@
     <w:lsdException w:name="List Table 5 Dark Accent 6" w:uiPriority="50"/>
     <w:lsdException w:name="List Table 6 Colorful Accent 6" w:uiPriority="51"/>
     <w:lsdException w:name="List Table 7 Colorful Accent 6" w:uiPriority="52"/>
+    <w:lsdException w:name="Mention" w:semiHidden="1" w:unhideWhenUsed="1"/>
+    <w:lsdException w:name="Smart Hyperlink" w:semiHidden="1" w:unhideWhenUsed="1"/>
+    <w:lsdException w:name="Hashtag" w:semiHidden="1" w:unhideWhenUsed="1"/>
+    <w:lsdException w:name="Unresolved Mention" w:semiHidden="1" w:unhideWhenUsed="1"/>
   </w:latentStyles>
   <w:style w:type="paragraph" w:default="1" w:styleId="Normal">
     <w:name w:val="Normal"/>
@@ -3204,7 +3269,7 @@
 </file>
 
 <file path=word/glossary/document.xml><?xml version="1.0" encoding="utf-8"?>
-<w:glossaryDocument xmlns:wpc="http://schemas.microsoft.com/office/word/2010/wordprocessingCanvas" xmlns:cx="http://schemas.microsoft.com/office/drawing/2014/chartex" xmlns:cx1="http://schemas.microsoft.com/office/drawing/2015/9/8/chartex" xmlns:mc="http://schemas.openxmlformats.org/markup-compatibility/2006" xmlns:o="urn:schemas-microsoft-com:office:office" xmlns:r="http://schemas.openxmlformats.org/officeDocument/2006/relationships" xmlns:m="http://schemas.openxmlformats.org/officeDocument/2006/math" xmlns:v="urn:schemas-microsoft-com:vml" xmlns:wp14="http://schemas.microsoft.com/office/word/2010/wordprocessingDrawing" xmlns:wp="http://schemas.openxmlformats.org/drawingml/2006/wordprocessingDrawing" xmlns:w10="urn:schemas-microsoft-com:office:word" xmlns:w="http://schemas.openxmlformats.org/wordprocessingml/2006/main" xmlns:w14="http://schemas.microsoft.com/office/word/2010/wordml" xmlns:w15="http://schemas.microsoft.com/office/word/2012/wordml" xmlns:w16se="http://schemas.microsoft.com/office/word/2015/wordml/symex" xmlns:wpg="http://schemas.microsoft.com/office/word/2010/wordprocessingGroup" xmlns:wpi="http://schemas.microsoft.com/office/word/2010/wordprocessingInk" xmlns:wne="http://schemas.microsoft.com/office/word/2006/wordml" xmlns:wps="http://schemas.microsoft.com/office/word/2010/wordprocessingShape" mc:Ignorable="w14 w15 w16se wp14">
+<w:glossaryDocument xmlns:wpc="http://schemas.microsoft.com/office/word/2010/wordprocessingCanvas" xmlns:cx="http://schemas.microsoft.com/office/drawing/2014/chartex" xmlns:cx1="http://schemas.microsoft.com/office/drawing/2015/9/8/chartex" xmlns:cx2="http://schemas.microsoft.com/office/drawing/2015/10/21/chartex" xmlns:cx3="http://schemas.microsoft.com/office/drawing/2016/5/9/chartex" xmlns:cx4="http://schemas.microsoft.com/office/drawing/2016/5/10/chartex" xmlns:cx5="http://schemas.microsoft.com/office/drawing/2016/5/11/chartex" xmlns:cx6="http://schemas.microsoft.com/office/drawing/2016/5/12/chartex" xmlns:cx7="http://schemas.microsoft.com/office/drawing/2016/5/13/chartex" xmlns:cx8="http://schemas.microsoft.com/office/drawing/2016/5/14/chartex" xmlns:mc="http://schemas.openxmlformats.org/markup-compatibility/2006" xmlns:aink="http://schemas.microsoft.com/office/drawing/2016/ink" xmlns:am3d="http://schemas.microsoft.com/office/drawing/2017/model3d" xmlns:o="urn:schemas-microsoft-com:office:office" xmlns:r="http://schemas.openxmlformats.org/officeDocument/2006/relationships" xmlns:m="http://schemas.openxmlformats.org/officeDocument/2006/math" xmlns:v="urn:schemas-microsoft-com:vml" xmlns:wp14="http://schemas.microsoft.com/office/word/2010/wordprocessingDrawing" xmlns:wp="http://schemas.openxmlformats.org/drawingml/2006/wordprocessingDrawing" xmlns:w10="urn:schemas-microsoft-com:office:word" xmlns:w="http://schemas.openxmlformats.org/wordprocessingml/2006/main" xmlns:w14="http://schemas.microsoft.com/office/word/2010/wordml" xmlns:w15="http://schemas.microsoft.com/office/word/2012/wordml" xmlns:w16cid="http://schemas.microsoft.com/office/word/2016/wordml/cid" xmlns:w16se="http://schemas.microsoft.com/office/word/2015/wordml/symex" xmlns:wpg="http://schemas.microsoft.com/office/word/2010/wordprocessingGroup" xmlns:wpi="http://schemas.microsoft.com/office/word/2010/wordprocessingInk" xmlns:wne="http://schemas.microsoft.com/office/word/2006/wordml" xmlns:wps="http://schemas.microsoft.com/office/word/2010/wordprocessingShape" mc:Ignorable="w14 w15 w16se w16cid wp14">
   <w:docParts>
     <w:docPart>
       <w:docPartPr>
@@ -3242,7 +3307,7 @@
 </file>
 
 <file path=word/glossary/fontTable.xml><?xml version="1.0" encoding="utf-8"?>
-<w:fonts xmlns:mc="http://schemas.openxmlformats.org/markup-compatibility/2006" xmlns:r="http://schemas.openxmlformats.org/officeDocument/2006/relationships" xmlns:w="http://schemas.openxmlformats.org/wordprocessingml/2006/main" xmlns:w14="http://schemas.microsoft.com/office/word/2010/wordml" xmlns:w15="http://schemas.microsoft.com/office/word/2012/wordml" xmlns:w16se="http://schemas.microsoft.com/office/word/2015/wordml/symex" mc:Ignorable="w14 w15 w16se">
+<w:fonts xmlns:mc="http://schemas.openxmlformats.org/markup-compatibility/2006" xmlns:r="http://schemas.openxmlformats.org/officeDocument/2006/relationships" xmlns:w="http://schemas.openxmlformats.org/wordprocessingml/2006/main" xmlns:w14="http://schemas.microsoft.com/office/word/2010/wordml" xmlns:w15="http://schemas.microsoft.com/office/word/2012/wordml" xmlns:w16cid="http://schemas.microsoft.com/office/word/2016/wordml/cid" xmlns:w16se="http://schemas.microsoft.com/office/word/2015/wordml/symex" mc:Ignorable="w14 w15 w16se w16cid">
   <w:font w:name="Symbol">
     <w:panose1 w:val="05050102010706020507"/>
     <w:charset w:val="02"/>
@@ -3335,13 +3400,14 @@
 </file>
 
 <file path=word/glossary/settings.xml><?xml version="1.0" encoding="utf-8"?>
-<w:settings xmlns:mc="http://schemas.openxmlformats.org/markup-compatibility/2006" xmlns:o="urn:schemas-microsoft-com:office:office" xmlns:r="http://schemas.openxmlformats.org/officeDocument/2006/relationships" xmlns:m="http://schemas.openxmlformats.org/officeDocument/2006/math" xmlns:v="urn:schemas-microsoft-com:vml" xmlns:w10="urn:schemas-microsoft-com:office:word" xmlns:w="http://schemas.openxmlformats.org/wordprocessingml/2006/main" xmlns:w14="http://schemas.microsoft.com/office/word/2010/wordml" xmlns:w15="http://schemas.microsoft.com/office/word/2012/wordml" xmlns:w16se="http://schemas.microsoft.com/office/word/2015/wordml/symex" xmlns:sl="http://schemas.openxmlformats.org/schemaLibrary/2006/main" mc:Ignorable="w14 w15 w16se">
+<w:settings xmlns:mc="http://schemas.openxmlformats.org/markup-compatibility/2006" xmlns:o="urn:schemas-microsoft-com:office:office" xmlns:r="http://schemas.openxmlformats.org/officeDocument/2006/relationships" xmlns:m="http://schemas.openxmlformats.org/officeDocument/2006/math" xmlns:v="urn:schemas-microsoft-com:vml" xmlns:w10="urn:schemas-microsoft-com:office:word" xmlns:w="http://schemas.openxmlformats.org/wordprocessingml/2006/main" xmlns:w14="http://schemas.microsoft.com/office/word/2010/wordml" xmlns:w15="http://schemas.microsoft.com/office/word/2012/wordml" xmlns:w16cid="http://schemas.microsoft.com/office/word/2016/wordml/cid" xmlns:w16se="http://schemas.microsoft.com/office/word/2015/wordml/symex" xmlns:sl="http://schemas.openxmlformats.org/schemaLibrary/2006/main" mc:Ignorable="w14 w15 w16se w16cid">
   <w:view w:val="normal"/>
   <w:defaultTabStop w:val="720"/>
   <w:characterSpacingControl w:val="doNotCompress"/>
   <w:compat>
     <w:useFELayout/>
     <w:compatSetting w:name="compatibilityMode" w:uri="http://schemas.microsoft.com/office/word" w:val="12"/>
+    <w:compatSetting w:name="useWord2013TrackBottomHyphenation" w:uri="http://schemas.microsoft.com/office/word" w:val="1"/>
   </w:compat>
   <w:rsids>
     <w:rsidRoot w:val="0003350A"/>
@@ -3380,7 +3446,7 @@
 </file>
 
 <file path=word/glossary/styles.xml><?xml version="1.0" encoding="utf-8"?>
-<w:styles xmlns:mc="http://schemas.openxmlformats.org/markup-compatibility/2006" xmlns:r="http://schemas.openxmlformats.org/officeDocument/2006/relationships" xmlns:w="http://schemas.openxmlformats.org/wordprocessingml/2006/main" xmlns:w14="http://schemas.microsoft.com/office/word/2010/wordml" xmlns:w15="http://schemas.microsoft.com/office/word/2012/wordml" xmlns:w16se="http://schemas.microsoft.com/office/word/2015/wordml/symex" mc:Ignorable="w14 w15 w16se">
+<w:styles xmlns:mc="http://schemas.openxmlformats.org/markup-compatibility/2006" xmlns:r="http://schemas.openxmlformats.org/officeDocument/2006/relationships" xmlns:w="http://schemas.openxmlformats.org/wordprocessingml/2006/main" xmlns:w14="http://schemas.microsoft.com/office/word/2010/wordml" xmlns:w15="http://schemas.microsoft.com/office/word/2012/wordml" xmlns:w16cid="http://schemas.microsoft.com/office/word/2016/wordml/cid" xmlns:w16se="http://schemas.microsoft.com/office/word/2015/wordml/symex" mc:Ignorable="w14 w15 w16se w16cid">
   <w:docDefaults>
     <w:rPrDefault>
       <w:rPr>
@@ -3396,7 +3462,7 @@
       </w:pPr>
     </w:pPrDefault>
   </w:docDefaults>
-  <w:latentStyles w:defLockedState="0" w:defUIPriority="99" w:defSemiHidden="0" w:defUnhideWhenUsed="0" w:defQFormat="0" w:count="371">
+  <w:latentStyles w:defLockedState="0" w:defUIPriority="99" w:defSemiHidden="0" w:defUnhideWhenUsed="0" w:defQFormat="0" w:count="375">
     <w:lsdException w:name="Normal" w:uiPriority="0" w:qFormat="1"/>
     <w:lsdException w:name="heading 1" w:uiPriority="9" w:qFormat="1"/>
     <w:lsdException w:name="heading 2" w:semiHidden="1" w:uiPriority="9" w:unhideWhenUsed="1" w:qFormat="1"/>
@@ -3502,7 +3568,6 @@
     <w:lsdException w:name="HTML Sample" w:semiHidden="1" w:unhideWhenUsed="1"/>
     <w:lsdException w:name="HTML Typewriter" w:semiHidden="1" w:unhideWhenUsed="1"/>
     <w:lsdException w:name="HTML Variable" w:semiHidden="1" w:unhideWhenUsed="1"/>
-    <w:lsdException w:name="Normal Table" w:semiHidden="1" w:unhideWhenUsed="1"/>
     <w:lsdException w:name="annotation subject" w:semiHidden="1" w:unhideWhenUsed="1"/>
     <w:lsdException w:name="No List" w:semiHidden="1" w:unhideWhenUsed="1"/>
     <w:lsdException w:name="Outline List 1" w:semiHidden="1" w:unhideWhenUsed="1"/>
@@ -3546,10 +3611,8 @@
     <w:lsdException w:name="Table Elegant" w:semiHidden="1" w:unhideWhenUsed="1"/>
     <w:lsdException w:name="Table Professional" w:semiHidden="1" w:unhideWhenUsed="1"/>
     <w:lsdException w:name="Table Subtle 1" w:semiHidden="1" w:unhideWhenUsed="1"/>
-    <w:lsdException w:name="Table Subtle 2" w:semiHidden="1" w:unhideWhenUsed="1"/>
     <w:lsdException w:name="Table Web 1" w:semiHidden="1" w:unhideWhenUsed="1"/>
     <w:lsdException w:name="Table Web 2" w:semiHidden="1" w:unhideWhenUsed="1"/>
-    <w:lsdException w:name="Table Web 3" w:semiHidden="1" w:unhideWhenUsed="1"/>
     <w:lsdException w:name="Balloon Text" w:semiHidden="1" w:unhideWhenUsed="1"/>
     <w:lsdException w:name="Table Grid" w:uiPriority="59"/>
     <w:lsdException w:name="Table Theme" w:semiHidden="1" w:unhideWhenUsed="1"/>
@@ -3768,6 +3831,10 @@
     <w:lsdException w:name="List Table 5 Dark Accent 6" w:uiPriority="50"/>
     <w:lsdException w:name="List Table 6 Colorful Accent 6" w:uiPriority="51"/>
     <w:lsdException w:name="List Table 7 Colorful Accent 6" w:uiPriority="52"/>
+    <w:lsdException w:name="Mention" w:semiHidden="1" w:unhideWhenUsed="1"/>
+    <w:lsdException w:name="Smart Hyperlink" w:semiHidden="1" w:unhideWhenUsed="1"/>
+    <w:lsdException w:name="Hashtag" w:semiHidden="1" w:unhideWhenUsed="1"/>
+    <w:lsdException w:name="Unresolved Mention" w:semiHidden="1" w:unhideWhenUsed="1"/>
   </w:latentStyles>
   <w:style w:type="paragraph" w:default="1" w:styleId="Normal">
     <w:name w:val="Normal"/>
@@ -3841,7 +3908,7 @@
 </file>
 
 <file path=word/glossary/webSettings.xml><?xml version="1.0" encoding="utf-8"?>
-<w:webSettings xmlns:mc="http://schemas.openxmlformats.org/markup-compatibility/2006" xmlns:r="http://schemas.openxmlformats.org/officeDocument/2006/relationships" xmlns:w="http://schemas.openxmlformats.org/wordprocessingml/2006/main" xmlns:w14="http://schemas.microsoft.com/office/word/2010/wordml" xmlns:w15="http://schemas.microsoft.com/office/word/2012/wordml" xmlns:w16se="http://schemas.microsoft.com/office/word/2015/wordml/symex" mc:Ignorable="w14 w15 w16se">
+<w:webSettings xmlns:mc="http://schemas.openxmlformats.org/markup-compatibility/2006" xmlns:r="http://schemas.openxmlformats.org/officeDocument/2006/relationships" xmlns:w="http://schemas.openxmlformats.org/wordprocessingml/2006/main" xmlns:w14="http://schemas.microsoft.com/office/word/2010/wordml" xmlns:w15="http://schemas.microsoft.com/office/word/2012/wordml" xmlns:w16cid="http://schemas.microsoft.com/office/word/2016/wordml/cid" xmlns:w16se="http://schemas.microsoft.com/office/word/2015/wordml/symex" mc:Ignorable="w14 w15 w16se w16cid">
   <w:optimizeForBrowser/>
 </w:webSettings>
 </file>

</xml_diff>